<commit_message>
3/9/2018 Update -- Newtonsoft JSON restored
The Newtonsoft JSON code has been restored and tested.
The valid JSON was updated in Stream.Hydrology/AQUATOX/Docs
All test scripts were re-run and passed
Programmer tests were re run and documented as showin in Stream.Hydrology/AQUATOX/TEST
Deployment added to Data.Simulate.AQUATOX/DOCS to add deployment information (managing nuGet packages for cross compilation).
</commit_message>
<xml_diff>
--- a/Stream.Hydrology/AQUATOX/TEST/Programmer_Test_Log.docx
+++ b/Stream.Hydrology/AQUATOX/TEST/Programmer_Test_Log.docx
@@ -8,6 +8,8 @@
           <w:b/>
         </w:rPr>
       </w:pPr>
+      <w:bookmarkStart w:id="0" w:name="_GoBack"/>
+      <w:bookmarkEnd w:id="0"/>
       <w:r>
         <w:rPr>
           <w:b/>
@@ -407,6 +409,7 @@
         </w:drawing>
       </w:r>
     </w:p>
+    <w:p/>
     <w:p>
       <w:r>
         <w:t xml:space="preserve">Results from </w:t>
@@ -421,39 +424,16 @@
         <w:t>.JSON</w:t>
       </w:r>
       <w:r>
+        <w:t xml:space="preserve"> above</w:t>
+      </w:r>
+      <w:r>
         <w:t xml:space="preserve"> </w:t>
       </w:r>
       <w:r>
-        <w:t>above</w:t>
-      </w:r>
-    </w:p>
-    <w:p/>
-    <w:p>
-      <w:r>
-        <w:br w:type="page"/>
-      </w:r>
-    </w:p>
-    <w:p>
-      <w:r>
-        <w:lastRenderedPageBreak/>
-        <w:t>1/26/2018, test hourly output, run for two days – results evenly spaced and consistent with trapezoidal integration</w:t>
-      </w:r>
-      <w:proofErr w:type="gramStart"/>
-      <w:r>
-        <w:t xml:space="preserve">, </w:t>
-      </w:r>
-      <w:r>
-        <w:t xml:space="preserve"> (</w:t>
-      </w:r>
-      <w:proofErr w:type="gramEnd"/>
-      <w:r>
-        <w:t xml:space="preserve">30 day test in </w:t>
-      </w:r>
-      <w:r>
-        <w:t>AQUATOX_Volume_Model_PTest4.JSON</w:t>
-      </w:r>
-      <w:r>
-        <w:t>)</w:t>
+        <w:rPr>
+          <w:highlight w:val="yellow"/>
+        </w:rPr>
+        <w:t>(re-run 3/9/2018)</w:t>
       </w:r>
     </w:p>
     <w:p>
@@ -462,10 +442,10 @@
           <w:noProof/>
         </w:rPr>
         <w:drawing>
-          <wp:inline distT="0" distB="0" distL="0" distR="0" wp14:anchorId="592BAC17" wp14:editId="30EFED31">
-            <wp:extent cx="5943600" cy="2208530"/>
-            <wp:effectExtent l="0" t="0" r="0" b="1270"/>
-            <wp:docPr id="7" name="Picture 7"/>
+          <wp:inline distT="0" distB="0" distL="0" distR="0" wp14:anchorId="4322A1FC" wp14:editId="22AD258E">
+            <wp:extent cx="5943600" cy="2498725"/>
+            <wp:effectExtent l="0" t="0" r="0" b="0"/>
+            <wp:docPr id="21" name="Picture 21"/>
             <wp:cNvGraphicFramePr>
               <a:graphicFrameLocks xmlns:a="http://schemas.openxmlformats.org/drawingml/2006/main" noChangeAspect="1"/>
             </wp:cNvGraphicFramePr>
@@ -485,7 +465,7 @@
                   <pic:spPr>
                     <a:xfrm>
                       <a:off x="0" y="0"/>
-                      <a:ext cx="5943600" cy="2208530"/>
+                      <a:ext cx="5943600" cy="2498725"/>
                     </a:xfrm>
                     <a:prstGeom prst="rect">
                       <a:avLst/>
@@ -500,38 +480,27 @@
     </w:p>
     <w:p>
       <w:r>
-        <w:t xml:space="preserve">And with instantaneous </w:t>
-      </w:r>
-      <w:proofErr w:type="spellStart"/>
-      <w:r>
-        <w:t>concs</w:t>
-      </w:r>
-      <w:proofErr w:type="spellEnd"/>
-      <w:r>
-        <w:t xml:space="preserve"> </w:t>
-      </w:r>
-      <w:r>
-        <w:t>(</w:t>
-      </w:r>
-      <w:r>
-        <w:t>1</w:t>
-      </w:r>
-      <w:bookmarkStart w:id="0" w:name="_GoBack"/>
-      <w:bookmarkEnd w:id="0"/>
-      <w:r>
-        <w:t xml:space="preserve"> year</w:t>
-      </w:r>
-      <w:r>
-        <w:t xml:space="preserve"> test in </w:t>
-      </w:r>
-      <w:r>
-        <w:t>AQUATOX_Volume_Model_PTest</w:t>
-      </w:r>
-      <w:r>
-        <w:t>5</w:t>
-      </w:r>
-      <w:r>
-        <w:t>.JSON</w:t>
+        <w:br w:type="page"/>
+      </w:r>
+    </w:p>
+    <w:p>
+      <w:r>
+        <w:lastRenderedPageBreak/>
+        <w:t>1/26/2018, test hourly output, run for two days – results evenly spaced and consistent with trapezoidal integration</w:t>
+      </w:r>
+      <w:proofErr w:type="gramStart"/>
+      <w:r>
+        <w:t xml:space="preserve">, </w:t>
+      </w:r>
+      <w:r>
+        <w:t xml:space="preserve"> (</w:t>
+      </w:r>
+      <w:proofErr w:type="gramEnd"/>
+      <w:r>
+        <w:t xml:space="preserve">30 day test in </w:t>
+      </w:r>
+      <w:r>
+        <w:t>AQUATOX_Volume_Model_PTest4.JSON</w:t>
       </w:r>
       <w:r>
         <w:t>)</w:t>
@@ -543,10 +512,10 @@
           <w:noProof/>
         </w:rPr>
         <w:drawing>
-          <wp:inline distT="0" distB="0" distL="0" distR="0" wp14:anchorId="5720900E" wp14:editId="0C203C1E">
-            <wp:extent cx="5943600" cy="2653030"/>
-            <wp:effectExtent l="0" t="0" r="0" b="0"/>
-            <wp:docPr id="8" name="Picture 8"/>
+          <wp:inline distT="0" distB="0" distL="0" distR="0" wp14:anchorId="592BAC17" wp14:editId="30EFED31">
+            <wp:extent cx="5943600" cy="2208530"/>
+            <wp:effectExtent l="0" t="0" r="0" b="1270"/>
+            <wp:docPr id="7" name="Picture 7"/>
             <wp:cNvGraphicFramePr>
               <a:graphicFrameLocks xmlns:a="http://schemas.openxmlformats.org/drawingml/2006/main" noChangeAspect="1"/>
             </wp:cNvGraphicFramePr>
@@ -566,7 +535,580 @@
                   <pic:spPr>
                     <a:xfrm>
                       <a:off x="0" y="0"/>
+                      <a:ext cx="5943600" cy="2208530"/>
+                    </a:xfrm>
+                    <a:prstGeom prst="rect">
+                      <a:avLst/>
+                    </a:prstGeom>
+                  </pic:spPr>
+                </pic:pic>
+              </a:graphicData>
+            </a:graphic>
+          </wp:inline>
+        </w:drawing>
+      </w:r>
+    </w:p>
+    <w:p>
+      <w:r>
+        <w:t xml:space="preserve">And with instantaneous </w:t>
+      </w:r>
+      <w:proofErr w:type="spellStart"/>
+      <w:r>
+        <w:t>concs</w:t>
+      </w:r>
+      <w:proofErr w:type="spellEnd"/>
+      <w:r>
+        <w:t xml:space="preserve"> (1 year test in </w:t>
+      </w:r>
+      <w:r>
+        <w:t>AQUATOX_Volume_Model_PTest</w:t>
+      </w:r>
+      <w:r>
+        <w:t>5</w:t>
+      </w:r>
+      <w:r>
+        <w:t>.JSON</w:t>
+      </w:r>
+      <w:r>
+        <w:t>)</w:t>
+      </w:r>
+    </w:p>
+    <w:p>
+      <w:r>
+        <w:rPr>
+          <w:noProof/>
+        </w:rPr>
+        <w:drawing>
+          <wp:inline distT="0" distB="0" distL="0" distR="0" wp14:anchorId="5720900E" wp14:editId="0C203C1E">
+            <wp:extent cx="5943600" cy="2653030"/>
+            <wp:effectExtent l="0" t="0" r="0" b="0"/>
+            <wp:docPr id="8" name="Picture 8"/>
+            <wp:cNvGraphicFramePr>
+              <a:graphicFrameLocks xmlns:a="http://schemas.openxmlformats.org/drawingml/2006/main" noChangeAspect="1"/>
+            </wp:cNvGraphicFramePr>
+            <a:graphic xmlns:a="http://schemas.openxmlformats.org/drawingml/2006/main">
+              <a:graphicData uri="http://schemas.openxmlformats.org/drawingml/2006/picture">
+                <pic:pic xmlns:pic="http://schemas.openxmlformats.org/drawingml/2006/picture">
+                  <pic:nvPicPr>
+                    <pic:cNvPr id="0" name=""/>
+                    <pic:cNvPicPr/>
+                  </pic:nvPicPr>
+                  <pic:blipFill>
+                    <a:blip r:embed="rId13"/>
+                    <a:stretch>
+                      <a:fillRect/>
+                    </a:stretch>
+                  </pic:blipFill>
+                  <pic:spPr>
+                    <a:xfrm>
+                      <a:off x="0" y="0"/>
                       <a:ext cx="5943600" cy="2653030"/>
+                    </a:xfrm>
+                    <a:prstGeom prst="rect">
+                      <a:avLst/>
+                    </a:prstGeom>
+                  </pic:spPr>
+                </pic:pic>
+              </a:graphicData>
+            </a:graphic>
+          </wp:inline>
+        </w:drawing>
+      </w:r>
+    </w:p>
+    <w:p/>
+    <w:p/>
+    <w:p>
+      <w:r>
+        <w:br w:type="page"/>
+      </w:r>
+    </w:p>
+    <w:p>
+      <w:r>
+        <w:lastRenderedPageBreak/>
+        <w:t>3/9</w:t>
+      </w:r>
+      <w:r>
+        <w:t>/201</w:t>
+      </w:r>
+      <w:r>
+        <w:t>8</w:t>
+      </w:r>
+      <w:r>
+        <w:t xml:space="preserve">, </w:t>
+      </w:r>
+      <w:r>
+        <w:t xml:space="preserve">Re run of </w:t>
+      </w:r>
+      <w:proofErr w:type="spellStart"/>
+      <w:r>
+        <w:t>AQUATOXVolume</w:t>
+      </w:r>
+      <w:proofErr w:type="spellEnd"/>
+      <w:r>
+        <w:t xml:space="preserve"> model </w:t>
+      </w:r>
+      <w:r>
+        <w:t xml:space="preserve">using new JSON format (JSON.NET):  Model </w:t>
+      </w:r>
+      <w:r>
+        <w:t>reproduces results from East Fork Poplar Creek TN from AQUATOX 3.2</w:t>
+      </w:r>
+    </w:p>
+    <w:p>
+      <w:r>
+        <w:rPr>
+          <w:noProof/>
+        </w:rPr>
+        <w:drawing>
+          <wp:inline distT="0" distB="0" distL="0" distR="0" wp14:anchorId="0C49D70E" wp14:editId="3554076A">
+            <wp:extent cx="5943600" cy="2191385"/>
+            <wp:effectExtent l="0" t="0" r="0" b="0"/>
+            <wp:docPr id="17" name="Picture 17"/>
+            <wp:cNvGraphicFramePr>
+              <a:graphicFrameLocks xmlns:a="http://schemas.openxmlformats.org/drawingml/2006/main" noChangeAspect="1"/>
+            </wp:cNvGraphicFramePr>
+            <a:graphic xmlns:a="http://schemas.openxmlformats.org/drawingml/2006/main">
+              <a:graphicData uri="http://schemas.openxmlformats.org/drawingml/2006/picture">
+                <pic:pic xmlns:pic="http://schemas.openxmlformats.org/drawingml/2006/picture">
+                  <pic:nvPicPr>
+                    <pic:cNvPr id="0" name=""/>
+                    <pic:cNvPicPr/>
+                  </pic:nvPicPr>
+                  <pic:blipFill>
+                    <a:blip r:embed="rId14"/>
+                    <a:stretch>
+                      <a:fillRect/>
+                    </a:stretch>
+                  </pic:blipFill>
+                  <pic:spPr>
+                    <a:xfrm>
+                      <a:off x="0" y="0"/>
+                      <a:ext cx="5943600" cy="2191385"/>
+                    </a:xfrm>
+                    <a:prstGeom prst="rect">
+                      <a:avLst/>
+                    </a:prstGeom>
+                  </pic:spPr>
+                </pic:pic>
+              </a:graphicData>
+            </a:graphic>
+          </wp:inline>
+        </w:drawing>
+      </w:r>
+    </w:p>
+    <w:p>
+      <w:pPr>
+        <w:rPr>
+          <w:b/>
+        </w:rPr>
+      </w:pPr>
+      <w:r>
+        <w:t xml:space="preserve">Results from </w:t>
+      </w:r>
+      <w:r>
+        <w:t>AQUATOX_Volume_Model_PTest1.JSON</w:t>
+      </w:r>
+      <w:r>
+        <w:t xml:space="preserve"> above</w:t>
+      </w:r>
+      <w:r>
+        <w:rPr>
+          <w:b/>
+        </w:rPr>
+        <w:t xml:space="preserve"> </w:t>
+      </w:r>
+      <w:r>
+        <w:rPr>
+          <w:b/>
+          <w:highlight w:val="yellow"/>
+        </w:rPr>
+        <w:t>– re-run 3/9/18</w:t>
+      </w:r>
+    </w:p>
+    <w:p>
+      <w:r>
+        <w:rPr>
+          <w:noProof/>
+        </w:rPr>
+        <w:drawing>
+          <wp:inline distT="0" distB="0" distL="0" distR="0" wp14:anchorId="400DDD06" wp14:editId="6EE4FCBA">
+            <wp:extent cx="5943600" cy="3049746"/>
+            <wp:effectExtent l="0" t="0" r="0" b="0"/>
+            <wp:docPr id="10" name="Picture 10"/>
+            <wp:cNvGraphicFramePr>
+              <a:graphicFrameLocks xmlns:a="http://schemas.openxmlformats.org/drawingml/2006/main" noChangeAspect="1"/>
+            </wp:cNvGraphicFramePr>
+            <a:graphic xmlns:a="http://schemas.openxmlformats.org/drawingml/2006/main">
+              <a:graphicData uri="http://schemas.openxmlformats.org/drawingml/2006/picture">
+                <pic:pic xmlns:pic="http://schemas.openxmlformats.org/drawingml/2006/picture">
+                  <pic:nvPicPr>
+                    <pic:cNvPr id="0" name="Picture 2"/>
+                    <pic:cNvPicPr>
+                      <a:picLocks noChangeAspect="1" noChangeArrowheads="1"/>
+                    </pic:cNvPicPr>
+                  </pic:nvPicPr>
+                  <pic:blipFill>
+                    <a:blip r:embed="rId6">
+                      <a:extLst>
+                        <a:ext uri="{28A0092B-C50C-407E-A947-70E740481C1C}">
+                          <a14:useLocalDpi xmlns:a14="http://schemas.microsoft.com/office/drawing/2010/main" val="0"/>
+                        </a:ext>
+                      </a:extLst>
+                    </a:blip>
+                    <a:srcRect/>
+                    <a:stretch>
+                      <a:fillRect/>
+                    </a:stretch>
+                  </pic:blipFill>
+                  <pic:spPr bwMode="auto">
+                    <a:xfrm>
+                      <a:off x="0" y="0"/>
+                      <a:ext cx="5943600" cy="3049746"/>
+                    </a:xfrm>
+                    <a:prstGeom prst="rect">
+                      <a:avLst/>
+                    </a:prstGeom>
+                    <a:noFill/>
+                    <a:ln>
+                      <a:noFill/>
+                    </a:ln>
+                  </pic:spPr>
+                </pic:pic>
+              </a:graphicData>
+            </a:graphic>
+          </wp:inline>
+        </w:drawing>
+      </w:r>
+    </w:p>
+    <w:p>
+      <w:r>
+        <w:t>Results from AQUATOX 3.2</w:t>
+      </w:r>
+    </w:p>
+    <w:p>
+      <w:r>
+        <w:br w:type="page"/>
+      </w:r>
+    </w:p>
+    <w:p>
+      <w:r>
+        <w:lastRenderedPageBreak/>
+        <w:t>1/26/2018, testing of AQUATOX trapezoidal integration and instantaneous output</w:t>
+      </w:r>
+    </w:p>
+    <w:p>
+      <w:r>
+        <w:t xml:space="preserve">100-day </w:t>
+      </w:r>
+      <w:proofErr w:type="spellStart"/>
+      <w:r>
+        <w:t>timestep</w:t>
+      </w:r>
+      <w:proofErr w:type="spellEnd"/>
+    </w:p>
+    <w:p>
+      <w:r>
+        <w:rPr>
+          <w:noProof/>
+        </w:rPr>
+        <w:drawing>
+          <wp:inline distT="0" distB="0" distL="0" distR="0" wp14:anchorId="61C06BB2" wp14:editId="2DF07CBB">
+            <wp:extent cx="4923692" cy="2526417"/>
+            <wp:effectExtent l="0" t="0" r="0" b="7620"/>
+            <wp:docPr id="11" name="Picture 11"/>
+            <wp:cNvGraphicFramePr>
+              <a:graphicFrameLocks xmlns:a="http://schemas.openxmlformats.org/drawingml/2006/main" noChangeAspect="1"/>
+            </wp:cNvGraphicFramePr>
+            <a:graphic xmlns:a="http://schemas.openxmlformats.org/drawingml/2006/main">
+              <a:graphicData uri="http://schemas.openxmlformats.org/drawingml/2006/picture">
+                <pic:pic xmlns:pic="http://schemas.openxmlformats.org/drawingml/2006/picture">
+                  <pic:nvPicPr>
+                    <pic:cNvPr id="0" name="Picture 3"/>
+                    <pic:cNvPicPr>
+                      <a:picLocks noChangeAspect="1" noChangeArrowheads="1"/>
+                    </pic:cNvPicPr>
+                  </pic:nvPicPr>
+                  <pic:blipFill>
+                    <a:blip r:embed="rId7">
+                      <a:extLst>
+                        <a:ext uri="{28A0092B-C50C-407E-A947-70E740481C1C}">
+                          <a14:useLocalDpi xmlns:a14="http://schemas.microsoft.com/office/drawing/2010/main" val="0"/>
+                        </a:ext>
+                      </a:extLst>
+                    </a:blip>
+                    <a:srcRect/>
+                    <a:stretch>
+                      <a:fillRect/>
+                    </a:stretch>
+                  </pic:blipFill>
+                  <pic:spPr bwMode="auto">
+                    <a:xfrm>
+                      <a:off x="0" y="0"/>
+                      <a:ext cx="4931933" cy="2530646"/>
+                    </a:xfrm>
+                    <a:prstGeom prst="rect">
+                      <a:avLst/>
+                    </a:prstGeom>
+                    <a:noFill/>
+                    <a:ln>
+                      <a:noFill/>
+                    </a:ln>
+                  </pic:spPr>
+                </pic:pic>
+              </a:graphicData>
+            </a:graphic>
+          </wp:inline>
+        </w:drawing>
+      </w:r>
+    </w:p>
+    <w:p>
+      <w:r>
+        <w:t xml:space="preserve">Results from </w:t>
+      </w:r>
+      <w:r>
+        <w:t>AQUATOX_Volume_Model_PTest</w:t>
+      </w:r>
+      <w:r>
+        <w:t>2</w:t>
+      </w:r>
+      <w:r>
+        <w:t>.JSON</w:t>
+      </w:r>
+      <w:r>
+        <w:t xml:space="preserve"> below</w:t>
+      </w:r>
+      <w:r>
+        <w:t xml:space="preserve"> </w:t>
+      </w:r>
+      <w:r>
+        <w:rPr>
+          <w:b/>
+          <w:highlight w:val="yellow"/>
+        </w:rPr>
+        <w:t>– re-run 3/9/18</w:t>
+      </w:r>
+    </w:p>
+    <w:p>
+      <w:r>
+        <w:rPr>
+          <w:noProof/>
+        </w:rPr>
+        <w:drawing>
+          <wp:inline distT="0" distB="0" distL="0" distR="0" wp14:anchorId="0FD95DCC" wp14:editId="0D86A884">
+            <wp:extent cx="5943600" cy="2208530"/>
+            <wp:effectExtent l="0" t="0" r="0" b="1270"/>
+            <wp:docPr id="18" name="Picture 18"/>
+            <wp:cNvGraphicFramePr>
+              <a:graphicFrameLocks xmlns:a="http://schemas.openxmlformats.org/drawingml/2006/main" noChangeAspect="1"/>
+            </wp:cNvGraphicFramePr>
+            <a:graphic xmlns:a="http://schemas.openxmlformats.org/drawingml/2006/main">
+              <a:graphicData uri="http://schemas.openxmlformats.org/drawingml/2006/picture">
+                <pic:pic xmlns:pic="http://schemas.openxmlformats.org/drawingml/2006/picture">
+                  <pic:nvPicPr>
+                    <pic:cNvPr id="0" name=""/>
+                    <pic:cNvPicPr/>
+                  </pic:nvPicPr>
+                  <pic:blipFill>
+                    <a:blip r:embed="rId15"/>
+                    <a:stretch>
+                      <a:fillRect/>
+                    </a:stretch>
+                  </pic:blipFill>
+                  <pic:spPr>
+                    <a:xfrm>
+                      <a:off x="0" y="0"/>
+                      <a:ext cx="5943600" cy="2208530"/>
+                    </a:xfrm>
+                    <a:prstGeom prst="rect">
+                      <a:avLst/>
+                    </a:prstGeom>
+                  </pic:spPr>
+                </pic:pic>
+              </a:graphicData>
+            </a:graphic>
+          </wp:inline>
+        </w:drawing>
+      </w:r>
+    </w:p>
+    <w:p>
+      <w:r>
+        <w:t xml:space="preserve">Results are essentially </w:t>
+      </w:r>
+      <w:proofErr w:type="gramStart"/>
+      <w:r>
+        <w:t>identical  --</w:t>
+      </w:r>
+      <w:proofErr w:type="gramEnd"/>
+      <w:r>
+        <w:t xml:space="preserve"> AQUATOX</w:t>
+      </w:r>
+      <w:r>
+        <w:t xml:space="preserve"> 3.2</w:t>
+      </w:r>
+      <w:r>
+        <w:t xml:space="preserve"> does print final time step though it does not have a 100-day averaging period.</w:t>
+      </w:r>
+      <w:r>
+        <w:t xml:space="preserve">  HMS does not.</w:t>
+      </w:r>
+    </w:p>
+    <w:p/>
+    <w:p>
+      <w:r>
+        <w:br w:type="page"/>
+      </w:r>
+    </w:p>
+    <w:p>
+      <w:r>
+        <w:lastRenderedPageBreak/>
+        <w:t xml:space="preserve">1/26/2018, test hourly output, run for </w:t>
+      </w:r>
+      <w:r>
+        <w:t>thirty</w:t>
+      </w:r>
+      <w:r>
+        <w:t xml:space="preserve"> days – results evenly spaced and consistent with trapezoidal integration</w:t>
+      </w:r>
+      <w:proofErr w:type="gramStart"/>
+      <w:r>
+        <w:t>,  (</w:t>
+      </w:r>
+      <w:proofErr w:type="gramEnd"/>
+      <w:r>
+        <w:t xml:space="preserve">30 day test in </w:t>
+      </w:r>
+      <w:r>
+        <w:t>AQUATOX_Volume_Model_PTest4.JSON</w:t>
+      </w:r>
+      <w:r>
+        <w:t>)</w:t>
+      </w:r>
+      <w:r>
+        <w:t xml:space="preserve"> </w:t>
+      </w:r>
+      <w:r>
+        <w:rPr>
+          <w:b/>
+          <w:highlight w:val="yellow"/>
+        </w:rPr>
+        <w:t>– re-run 3/9/18</w:t>
+      </w:r>
+    </w:p>
+    <w:p/>
+    <w:p>
+      <w:r>
+        <w:rPr>
+          <w:noProof/>
+        </w:rPr>
+        <w:drawing>
+          <wp:inline distT="0" distB="0" distL="0" distR="0" wp14:anchorId="743AFA37" wp14:editId="246C222B">
+            <wp:extent cx="5943600" cy="2493645"/>
+            <wp:effectExtent l="0" t="0" r="0" b="1905"/>
+            <wp:docPr id="20" name="Picture 20"/>
+            <wp:cNvGraphicFramePr>
+              <a:graphicFrameLocks xmlns:a="http://schemas.openxmlformats.org/drawingml/2006/main" noChangeAspect="1"/>
+            </wp:cNvGraphicFramePr>
+            <a:graphic xmlns:a="http://schemas.openxmlformats.org/drawingml/2006/main">
+              <a:graphicData uri="http://schemas.openxmlformats.org/drawingml/2006/picture">
+                <pic:pic xmlns:pic="http://schemas.openxmlformats.org/drawingml/2006/picture">
+                  <pic:nvPicPr>
+                    <pic:cNvPr id="0" name=""/>
+                    <pic:cNvPicPr/>
+                  </pic:nvPicPr>
+                  <pic:blipFill>
+                    <a:blip r:embed="rId16"/>
+                    <a:stretch>
+                      <a:fillRect/>
+                    </a:stretch>
+                  </pic:blipFill>
+                  <pic:spPr>
+                    <a:xfrm>
+                      <a:off x="0" y="0"/>
+                      <a:ext cx="5943600" cy="2493645"/>
+                    </a:xfrm>
+                    <a:prstGeom prst="rect">
+                      <a:avLst/>
+                    </a:prstGeom>
+                  </pic:spPr>
+                </pic:pic>
+              </a:graphicData>
+            </a:graphic>
+          </wp:inline>
+        </w:drawing>
+      </w:r>
+    </w:p>
+    <w:p>
+      <w:r>
+        <w:t xml:space="preserve">And </w:t>
+      </w:r>
+      <w:r>
+        <w:t xml:space="preserve">hourly test </w:t>
+      </w:r>
+      <w:r>
+        <w:t xml:space="preserve">with instantaneous </w:t>
+      </w:r>
+      <w:proofErr w:type="spellStart"/>
+      <w:r>
+        <w:t>concs</w:t>
+      </w:r>
+      <w:proofErr w:type="spellEnd"/>
+      <w:r>
+        <w:t xml:space="preserve"> (1 year test in </w:t>
+      </w:r>
+      <w:r>
+        <w:t>AQUATOX_Volume_Model_PTest</w:t>
+      </w:r>
+      <w:r>
+        <w:t>5</w:t>
+      </w:r>
+      <w:r>
+        <w:t>.JSON</w:t>
+      </w:r>
+      <w:r>
+        <w:t>)</w:t>
+      </w:r>
+      <w:r>
+        <w:t xml:space="preserve"> </w:t>
+      </w:r>
+      <w:r>
+        <w:rPr>
+          <w:b/>
+          <w:highlight w:val="yellow"/>
+        </w:rPr>
+        <w:t>– re-run 3/9/18</w:t>
+      </w:r>
+    </w:p>
+    <w:p/>
+    <w:p>
+      <w:r>
+        <w:rPr>
+          <w:noProof/>
+        </w:rPr>
+        <w:drawing>
+          <wp:inline distT="0" distB="0" distL="0" distR="0" wp14:anchorId="43C25AF1" wp14:editId="14CB67D3">
+            <wp:extent cx="5943600" cy="2153285"/>
+            <wp:effectExtent l="0" t="0" r="0" b="0"/>
+            <wp:docPr id="19" name="Picture 19"/>
+            <wp:cNvGraphicFramePr>
+              <a:graphicFrameLocks xmlns:a="http://schemas.openxmlformats.org/drawingml/2006/main" noChangeAspect="1"/>
+            </wp:cNvGraphicFramePr>
+            <a:graphic xmlns:a="http://schemas.openxmlformats.org/drawingml/2006/main">
+              <a:graphicData uri="http://schemas.openxmlformats.org/drawingml/2006/picture">
+                <pic:pic xmlns:pic="http://schemas.openxmlformats.org/drawingml/2006/picture">
+                  <pic:nvPicPr>
+                    <pic:cNvPr id="0" name=""/>
+                    <pic:cNvPicPr/>
+                  </pic:nvPicPr>
+                  <pic:blipFill>
+                    <a:blip r:embed="rId17"/>
+                    <a:stretch>
+                      <a:fillRect/>
+                    </a:stretch>
+                  </pic:blipFill>
+                  <pic:spPr>
+                    <a:xfrm>
+                      <a:off x="0" y="0"/>
+                      <a:ext cx="5943600" cy="2153285"/>
                     </a:xfrm>
                     <a:prstGeom prst="rect">
                       <a:avLst/>
@@ -1181,11 +1723,11 @@
           <c:showPercent val="0"/>
           <c:showBubbleSize val="0"/>
         </c:dLbls>
-        <c:axId val="538105728"/>
-        <c:axId val="535658496"/>
+        <c:axId val="160267648"/>
+        <c:axId val="164074624"/>
       </c:scatterChart>
       <c:valAx>
-        <c:axId val="538105728"/>
+        <c:axId val="160267648"/>
         <c:scaling>
           <c:orientation val="minMax"/>
         </c:scaling>
@@ -1195,12 +1737,12 @@
         <c:majorTickMark val="out"/>
         <c:minorTickMark val="none"/>
         <c:tickLblPos val="nextTo"/>
-        <c:crossAx val="535658496"/>
+        <c:crossAx val="164074624"/>
         <c:crosses val="autoZero"/>
         <c:crossBetween val="midCat"/>
       </c:valAx>
       <c:valAx>
-        <c:axId val="535658496"/>
+        <c:axId val="164074624"/>
         <c:scaling>
           <c:orientation val="minMax"/>
         </c:scaling>
@@ -1211,7 +1753,7 @@
         <c:majorTickMark val="out"/>
         <c:minorTickMark val="none"/>
         <c:tickLblPos val="nextTo"/>
-        <c:crossAx val="538105728"/>
+        <c:crossAx val="160267648"/>
         <c:crosses val="autoZero"/>
         <c:crossBetween val="midCat"/>
       </c:valAx>
@@ -1387,11 +1929,11 @@
           <c:showPercent val="0"/>
           <c:showBubbleSize val="0"/>
         </c:dLbls>
-        <c:axId val="535683456"/>
-        <c:axId val="535684992"/>
+        <c:axId val="164095488"/>
+        <c:axId val="164097024"/>
       </c:scatterChart>
       <c:valAx>
-        <c:axId val="535683456"/>
+        <c:axId val="164095488"/>
         <c:scaling>
           <c:orientation val="minMax"/>
         </c:scaling>
@@ -1401,12 +1943,12 @@
         <c:majorTickMark val="out"/>
         <c:minorTickMark val="none"/>
         <c:tickLblPos val="nextTo"/>
-        <c:crossAx val="535684992"/>
+        <c:crossAx val="164097024"/>
         <c:crosses val="autoZero"/>
         <c:crossBetween val="midCat"/>
       </c:valAx>
       <c:valAx>
-        <c:axId val="535684992"/>
+        <c:axId val="164097024"/>
         <c:scaling>
           <c:orientation val="minMax"/>
         </c:scaling>
@@ -1417,7 +1959,7 @@
         <c:majorTickMark val="out"/>
         <c:minorTickMark val="none"/>
         <c:tickLblPos val="nextTo"/>
-        <c:crossAx val="535683456"/>
+        <c:crossAx val="164095488"/>
         <c:crosses val="autoZero"/>
         <c:crossBetween val="midCat"/>
       </c:valAx>

</xml_diff>